<commit_message>
Preheaders created, phi's updated
</commit_message>
<xml_diff>
--- a/handout/Lab3_Report.docx
+++ b/handout/Lab3_Report.docx
@@ -741,11 +741,6 @@
     </w:p>
     <w:p>
       <w:pPr>
-        <w:spacing w:line="240" w:lineRule="auto"/>
-      </w:pPr>
-    </w:p>
-    <w:p>
-      <w:pPr>
         <w:pStyle w:val="Heading2"/>
       </w:pPr>
       <w:bookmarkStart w:id="1" w:name="_Toc165236582"/>
@@ -785,7 +780,6 @@
       <w:r>
         <w:t xml:space="preserve">I iterate through each </w:t>
       </w:r>
-      <w:proofErr w:type="spellStart"/>
       <w:r>
         <w:t>B</w:t>
       </w:r>
@@ -796,55 +790,19 @@
         <w:t>B</w:t>
       </w:r>
       <w:r>
-        <w:t>lock</w:t>
-      </w:r>
-      <w:proofErr w:type="spellEnd"/>
-      <w:r>
-        <w:t xml:space="preserve"> within the function we are analyzing and give </w:t>
+        <w:t xml:space="preserve">lock within the function we are analyzing and give </w:t>
       </w:r>
       <w:r>
         <w:t>each</w:t>
       </w:r>
       <w:r>
-        <w:t xml:space="preserve"> a name. We then create an empty standard </w:t>
-      </w:r>
-      <w:proofErr w:type="spellStart"/>
-      <w:r>
-        <w:t>c++</w:t>
-      </w:r>
-      <w:proofErr w:type="spellEnd"/>
-      <w:r>
-        <w:t xml:space="preserve"> map container </w:t>
-      </w:r>
-      <w:r>
-        <w:t>to hold our natural loops. Our key is the label of the loop-</w:t>
-      </w:r>
-      <w:proofErr w:type="gramStart"/>
-      <w:r>
-        <w:t>header</w:t>
-      </w:r>
-      <w:proofErr w:type="gramEnd"/>
-      <w:r>
-        <w:t xml:space="preserve"> and the value is a set of all nodes within the loop body. </w:t>
-      </w:r>
-      <w:r>
-        <w:t xml:space="preserve"> I am also utilizing the LLVM </w:t>
-      </w:r>
-      <w:proofErr w:type="spellStart"/>
-      <w:r>
-        <w:t>DominatorTree</w:t>
-      </w:r>
-      <w:proofErr w:type="spellEnd"/>
-      <w:r>
-        <w:t xml:space="preserve"> class provided by the LLVM </w:t>
-      </w:r>
-      <w:proofErr w:type="spellStart"/>
-      <w:r>
-        <w:t>FunctionAnalysisManager</w:t>
-      </w:r>
-      <w:proofErr w:type="spellEnd"/>
-      <w:r>
-        <w:t>.</w:t>
+        <w:t xml:space="preserve"> a name. We then create an empty standard c++ map container </w:t>
+      </w:r>
+      <w:r>
+        <w:t xml:space="preserve">to hold our natural loops. Our key is the label of the loop-header and the value is a set of all nodes within the loop body. </w:t>
+      </w:r>
+      <w:r>
+        <w:t xml:space="preserve"> I am also utilizing the LLVM DominatorTree class provided by the LLVM FunctionAnalysisManager.</w:t>
       </w:r>
     </w:p>
     <w:p>
@@ -860,57 +818,20 @@
         <w:spacing w:line="240" w:lineRule="auto"/>
       </w:pPr>
       <w:r>
-        <w:t xml:space="preserve">I iterate through each </w:t>
-      </w:r>
-      <w:proofErr w:type="spellStart"/>
-      <w:r>
-        <w:t>BasicBlock</w:t>
-      </w:r>
-      <w:proofErr w:type="spellEnd"/>
-      <w:r>
-        <w:t xml:space="preserve"> within a function</w:t>
+        <w:t>I iterate through each BasicBlock within a function</w:t>
       </w:r>
       <w:r>
         <w:t>;</w:t>
       </w:r>
       <w:r>
-        <w:t xml:space="preserve"> for each </w:t>
-      </w:r>
-      <w:proofErr w:type="spellStart"/>
-      <w:r>
-        <w:t>BasicBlock</w:t>
-      </w:r>
-      <w:proofErr w:type="spellEnd"/>
-      <w:r>
-        <w:t xml:space="preserve"> I check </w:t>
-      </w:r>
-      <w:proofErr w:type="gramStart"/>
-      <w:r>
-        <w:t>all of</w:t>
-      </w:r>
-      <w:proofErr w:type="gramEnd"/>
-      <w:r>
-        <w:t xml:space="preserve"> its successors. If a </w:t>
-      </w:r>
-      <w:proofErr w:type="spellStart"/>
-      <w:r>
-        <w:t>BasicBlock’s</w:t>
-      </w:r>
-      <w:proofErr w:type="spellEnd"/>
-      <w:r>
-        <w:t xml:space="preserve"> successor dominates it</w:t>
-      </w:r>
-      <w:r>
-        <w:t xml:space="preserve">, we know we have found a back edge. To verify the </w:t>
-      </w:r>
-      <w:proofErr w:type="spellStart"/>
-      <w:r>
-        <w:t>B</w:t>
+        <w:t xml:space="preserve"> for each BasicBlock I check all of its successors. If a BasicBlock’s successor dominates it</w:t>
+      </w:r>
+      <w:r>
+        <w:t>, we know we have found a back edge. To verify the B</w:t>
       </w:r>
       <w:r>
         <w:t>asicBlock</w:t>
       </w:r>
-      <w:proofErr w:type="spellEnd"/>
       <w:r>
         <w:t xml:space="preserve"> </w:t>
       </w:r>
@@ -918,34 +839,10 @@
         <w:t xml:space="preserve">(Block A, herein) </w:t>
       </w:r>
       <w:r>
-        <w:t xml:space="preserve">to which the </w:t>
-      </w:r>
-      <w:proofErr w:type="spellStart"/>
-      <w:r>
-        <w:t>backedge</w:t>
-      </w:r>
-      <w:proofErr w:type="spellEnd"/>
-      <w:r>
-        <w:t xml:space="preserve"> leads creates a natural loop, I check if Block A dominates all </w:t>
-      </w:r>
-      <w:proofErr w:type="spellStart"/>
-      <w:r>
-        <w:t>BasicBlock’s</w:t>
-      </w:r>
-      <w:proofErr w:type="spellEnd"/>
-      <w:r>
-        <w:t xml:space="preserve"> between it and the block which had a back edge to it (Block B, herein)</w:t>
-      </w:r>
-      <w:r>
-        <w:t xml:space="preserve">. If it does, then I know that the loop is a natural </w:t>
-      </w:r>
-      <w:proofErr w:type="gramStart"/>
-      <w:r>
-        <w:t>loop</w:t>
-      </w:r>
-      <w:proofErr w:type="gramEnd"/>
-      <w:r>
-        <w:t xml:space="preserve"> and that Block A is the header to said loop.</w:t>
+        <w:t>to which the backedge leads creates a natural loop, I check if Block A dominates all BasicBlock’s between it and the block which had a back edge to it (Block B, herein)</w:t>
+      </w:r>
+      <w:r>
+        <w:t>. If it does, then I know that the loop is a natural loop and that Block A is the header to said loop.</w:t>
       </w:r>
     </w:p>
     <w:p>
@@ -953,31 +850,7 @@
         <w:spacing w:line="240" w:lineRule="auto"/>
       </w:pPr>
       <w:r>
-        <w:t xml:space="preserve">Using this information, create a </w:t>
-      </w:r>
-      <w:proofErr w:type="gramStart"/>
-      <w:r>
-        <w:t>std::</w:t>
-      </w:r>
-      <w:proofErr w:type="gramEnd"/>
-      <w:r>
-        <w:t xml:space="preserve">set to contain all of the </w:t>
-      </w:r>
-      <w:proofErr w:type="spellStart"/>
-      <w:r>
-        <w:t>BasicBlock’s</w:t>
-      </w:r>
-      <w:proofErr w:type="spellEnd"/>
-      <w:r>
-        <w:t xml:space="preserve"> within the loop body and first add Block A to the set. From there I utilize a while loop and stack to work my way up from Block B and collect all the </w:t>
-      </w:r>
-      <w:proofErr w:type="spellStart"/>
-      <w:r>
-        <w:t>BasicBlocks</w:t>
-      </w:r>
-      <w:proofErr w:type="spellEnd"/>
-      <w:r>
-        <w:t xml:space="preserve"> between it and block A. I run the loop for as long as the stack is not empty; before the loop I add Block B to the stack. In the loop I pop the basic block and check if it has already been added to the loop body, if not, I </w:t>
+        <w:t xml:space="preserve">Using this information, create a std::set to contain all of the BasicBlock’s within the loop body and first add Block A to the set. From there I utilize a while loop and stack to work my way up from Block B and collect all the BasicBlocks between it and block A. I run the loop for as long as the stack is not empty; before the loop I add Block B to the stack. In the loop I pop the basic block and check if it has already been added to the loop body, if not, I </w:t>
       </w:r>
       <w:r>
         <w:t xml:space="preserve">insert it into the loop body and iterate through all its predecessors. I then add each of its predecessors onto the stack and repeat this process until the stack is empty which ensures that all nodes have been captured. </w:t>
@@ -988,37 +861,8 @@
         <w:spacing w:line="240" w:lineRule="auto"/>
       </w:pPr>
       <w:r>
-        <w:t>After the end of the while, I add the set of nodes (</w:t>
-      </w:r>
-      <w:proofErr w:type="spellStart"/>
-      <w:r>
-        <w:t>LoopBody</w:t>
-      </w:r>
-      <w:proofErr w:type="spellEnd"/>
-      <w:r>
-        <w:t xml:space="preserve">) to the map I created with the key value being the </w:t>
-      </w:r>
-      <w:proofErr w:type="spellStart"/>
-      <w:r>
-        <w:t>llvm</w:t>
-      </w:r>
-      <w:proofErr w:type="spellEnd"/>
-      <w:r>
-        <w:t>::</w:t>
-      </w:r>
-      <w:proofErr w:type="spellStart"/>
-      <w:r>
-        <w:t>StringRef</w:t>
-      </w:r>
-      <w:proofErr w:type="spellEnd"/>
-      <w:r>
-        <w:t xml:space="preserve"> of the name of the loop header Basic Block.</w:t>
-      </w:r>
-    </w:p>
-    <w:p>
-      <w:pPr>
-        <w:spacing w:line="240" w:lineRule="auto"/>
-      </w:pPr>
+        <w:t>After the end of the while, I add the set of nodes (LoopBody) to the map I created with the key value being the llvm::StringRef of the name of the loop header Basic Block.</w:t>
+      </w:r>
     </w:p>
     <w:p>
       <w:pPr>
@@ -1056,15 +900,7 @@
         <w:spacing w:line="240" w:lineRule="auto"/>
       </w:pPr>
       <w:r>
-        <w:t xml:space="preserve">I retrieve the dominator </w:t>
-      </w:r>
-      <w:proofErr w:type="gramStart"/>
-      <w:r>
-        <w:t>tree</w:t>
-      </w:r>
-      <w:proofErr w:type="gramEnd"/>
-      <w:r>
-        <w:t xml:space="preserve"> </w:t>
+        <w:t xml:space="preserve">I retrieve the dominator tree </w:t>
       </w:r>
     </w:p>
     <w:p>
@@ -1076,47 +912,7 @@
       </w:r>
       <w:r>
         <w:br/>
-        <w:t xml:space="preserve">I iterate through the map data structure built in the loop analysis phase. The keys represent the name of the header </w:t>
-      </w:r>
-      <w:proofErr w:type="gramStart"/>
-      <w:r>
-        <w:t>block</w:t>
-      </w:r>
-      <w:proofErr w:type="gramEnd"/>
-      <w:r>
-        <w:t xml:space="preserve"> and the value is an ordered set of the </w:t>
-      </w:r>
-      <w:proofErr w:type="spellStart"/>
-      <w:r>
-        <w:t>BasicBlocks</w:t>
-      </w:r>
-      <w:proofErr w:type="spellEnd"/>
-      <w:r>
-        <w:t xml:space="preserve"> within the loop body (including the loop header). For each iteration over a loop, I create a preheader </w:t>
-      </w:r>
-      <w:proofErr w:type="spellStart"/>
-      <w:r>
-        <w:t>BasicBlock</w:t>
-      </w:r>
-      <w:proofErr w:type="spellEnd"/>
-      <w:r>
-        <w:t xml:space="preserve"> for the loop header. Then I begin iterating through each </w:t>
-      </w:r>
-      <w:proofErr w:type="spellStart"/>
-      <w:r>
-        <w:t>BasicBlock</w:t>
-      </w:r>
-      <w:proofErr w:type="spellEnd"/>
-      <w:r>
-        <w:t xml:space="preserve"> of the loop body and for each </w:t>
-      </w:r>
-      <w:proofErr w:type="spellStart"/>
-      <w:r>
-        <w:t>BasicBlock</w:t>
-      </w:r>
-      <w:proofErr w:type="spellEnd"/>
-      <w:r>
-        <w:t xml:space="preserve"> in the loop body I iterate through each of their instructions. </w:t>
+        <w:t xml:space="preserve">I iterate through the map data structure built in the loop analysis phase. The keys represent the name of the header block and the value is an ordered set of the BasicBlocks within the loop body (including the loop header). For each iteration over a loop, I create a preheader BasicBlock for the loop header. Then I begin iterating through each BasicBlock of the loop body and for each BasicBlock in the loop body I iterate through each of their instructions. </w:t>
       </w:r>
     </w:p>
     <w:p>
@@ -1124,30 +920,14 @@
         <w:spacing w:line="240" w:lineRule="auto"/>
       </w:pPr>
       <w:r>
-        <w:t xml:space="preserve">I </w:t>
-      </w:r>
-      <w:proofErr w:type="gramStart"/>
-      <w:r>
-        <w:t>check</w:t>
-      </w:r>
-      <w:proofErr w:type="gramEnd"/>
-      <w:r>
-        <w:t xml:space="preserve"> each instruction for eligibility for hoisting</w:t>
-      </w:r>
-      <w:r>
-        <w:t xml:space="preserve">. I first check if an instruction has any side effects. If it does, I check that it dominates all exit blocks. If it does not it is not eligible, else I continue to </w:t>
+        <w:t>I check each instruction for eligibility for hoisting</w:t>
+      </w:r>
+      <w:r>
+        <w:t xml:space="preserve">. I first check if an instruction has any side effects. If it does, I check that it dominates all exit blocks. If it does not it is not eligible, else I continue to check if the instruction is loop invariant (operands are constant, operands are defined before the loop, or operands refer to variables that are loop invariant). If this instruction is identified as loop </w:t>
       </w:r>
       <w:r>
         <w:lastRenderedPageBreak/>
-        <w:t xml:space="preserve">check if the instruction is loop invariant (operands are constant, operands are defined before the loop, or operands refer to variables that are loop invariant). If this instruction is identified as loop invariant, it is eligible to be hoisted. I then hoist the instruction out of the loop by moving the instruction to the </w:t>
-      </w:r>
-      <w:proofErr w:type="spellStart"/>
-      <w:r>
-        <w:t>BasicBlock</w:t>
-      </w:r>
-      <w:proofErr w:type="spellEnd"/>
-      <w:r>
-        <w:t xml:space="preserve"> created as the preheader to the loop header.</w:t>
+        <w:t>invariant, it is eligible to be hoisted. I then hoist the instruction out of the loop by moving the instruction to the BasicBlock created as the preheader to the loop header.</w:t>
       </w:r>
     </w:p>
     <w:p>
@@ -1312,11 +1092,9 @@
       </w:r>
     </w:p>
     <w:p>
-      <w:proofErr w:type="spellStart"/>
       <w:r>
         <w:t>Wenqi</w:t>
       </w:r>
-      <w:proofErr w:type="spellEnd"/>
     </w:p>
     <w:p>
       <w:r>

</xml_diff>